<commit_message>
Adding lab 12 part 2
</commit_message>
<xml_diff>
--- a/labs/illusion.docx
+++ b/labs/illusion.docx
@@ -157,6 +157,29 @@
     </w:p>
     <w:p>
       <w:pPr>
+        <w:pStyle w:val="Compact"/>
+        <w:numPr>
+          <w:numId w:val="1001"/>
+          <w:ilvl w:val="0"/>
+        </w:numPr>
+      </w:pPr>
+      <w:hyperlink r:id="rId25">
+        <w:r>
+          <w:rPr>
+            <w:rStyle w:val="Link"/>
+          </w:rPr>
+          <w:t xml:space="preserve">devtools</w:t>
+        </w:r>
+      </w:hyperlink>
+      <w:r>
+        <w:t xml:space="preserve"> </w:t>
+      </w:r>
+      <w:r>
+        <w:t xml:space="preserve">for detailed session information.</w:t>
+      </w:r>
+    </w:p>
+    <w:p>
+      <w:pPr>
         <w:pStyle w:val="SourceCode"/>
       </w:pPr>
       <w:r>
@@ -209,6 +232,18 @@
           <w:rStyle w:val="StringTok"/>
         </w:rPr>
         <w:t xml:space="preserve">"rmarkdown"</w:t>
+      </w:r>
+      <w:r>
+        <w:rPr>
+          <w:rStyle w:val="NormalTok"/>
+        </w:rPr>
+        <w:t xml:space="preserve">, </w:t>
+      </w:r>
+      <w:r>
+        <w:rPr>
+          <w:rStyle w:val="StringTok"/>
+        </w:rPr>
+        <w:t xml:space="preserve">"devtools"</w:t>
       </w:r>
       <w:r>
         <w:rPr>
@@ -250,8 +285,8 @@
       <w:pPr>
         <w:pStyle w:val="Heading2"/>
       </w:pPr>
-      <w:bookmarkStart w:id="25" w:name="cafe-wall-illusion"/>
-      <w:bookmarkEnd w:id="25"/>
+      <w:bookmarkStart w:id="26" w:name="cafe-wall-illusion"/>
+      <w:bookmarkEnd w:id="26"/>
       <w:r>
         <w:t xml:space="preserve">Cafe wall illusion</w:t>
       </w:r>
@@ -1258,7 +1293,7 @@
                     </pic:cNvPicPr>
                   </pic:nvPicPr>
                   <pic:blipFill>
-                    <a:blip r:embed="rId26"/>
+                    <a:blip r:embed="rId27"/>
                     <a:stretch>
                       <a:fillRect/>
                     </a:stretch>
@@ -1330,8 +1365,8 @@
       <w:pPr>
         <w:pStyle w:val="Heading2"/>
       </w:pPr>
-      <w:bookmarkStart w:id="27" w:name="un-named"/>
-      <w:bookmarkEnd w:id="27"/>
+      <w:bookmarkStart w:id="28" w:name="un-named"/>
+      <w:bookmarkEnd w:id="28"/>
       <w:r>
         <w:t xml:space="preserve">Un-named</w:t>
       </w:r>
@@ -2564,7 +2599,7 @@
                     </pic:cNvPicPr>
                   </pic:nvPicPr>
                   <pic:blipFill>
-                    <a:blip r:embed="rId28"/>
+                    <a:blip r:embed="rId29"/>
                     <a:stretch>
                       <a:fillRect/>
                     </a:stretch>
@@ -2636,8 +2671,8 @@
       <w:pPr>
         <w:pStyle w:val="Heading2"/>
       </w:pPr>
-      <w:bookmarkStart w:id="29" w:name="ouchi"/>
-      <w:bookmarkEnd w:id="29"/>
+      <w:bookmarkStart w:id="30" w:name="ouchi"/>
+      <w:bookmarkEnd w:id="30"/>
       <w:r>
         <w:t xml:space="preserve">Ouchi</w:t>
       </w:r>
@@ -3437,7 +3472,7 @@
                     </pic:cNvPicPr>
                   </pic:nvPicPr>
                   <pic:blipFill>
-                    <a:blip r:embed="rId30"/>
+                    <a:blip r:embed="rId31"/>
                     <a:stretch>
                       <a:fillRect/>
                     </a:stretch>
@@ -3497,8 +3532,8 @@
       <w:pPr>
         <w:pStyle w:val="Heading2"/>
       </w:pPr>
-      <w:bookmarkStart w:id="31" w:name="fraser-illusion"/>
-      <w:bookmarkEnd w:id="31"/>
+      <w:bookmarkStart w:id="32" w:name="fraser-illusion"/>
+      <w:bookmarkEnd w:id="32"/>
       <w:r>
         <w:t xml:space="preserve">Fraser illusion</w:t>
       </w:r>
@@ -5105,7 +5140,7 @@
                     </pic:cNvPicPr>
                   </pic:nvPicPr>
                   <pic:blipFill>
-                    <a:blip r:embed="rId32"/>
+                    <a:blip r:embed="rId33"/>
                     <a:stretch>
                       <a:fillRect/>
                     </a:stretch>
@@ -5165,8 +5200,8 @@
       <w:pPr>
         <w:pStyle w:val="Heading2"/>
       </w:pPr>
-      <w:bookmarkStart w:id="33" w:name="fraser-wilcox-illusion"/>
-      <w:bookmarkEnd w:id="33"/>
+      <w:bookmarkStart w:id="34" w:name="fraser-wilcox-illusion"/>
+      <w:bookmarkEnd w:id="34"/>
       <w:r>
         <w:t xml:space="preserve">Fraser-Wilcox illusion</w:t>
       </w:r>
@@ -7410,7 +7445,7 @@
                     </pic:cNvPicPr>
                   </pic:nvPicPr>
                   <pic:blipFill>
-                    <a:blip r:embed="rId34"/>
+                    <a:blip r:embed="rId35"/>
                     <a:stretch>
                       <a:fillRect/>
                     </a:stretch>
@@ -7470,8 +7505,8 @@
       <w:pPr>
         <w:pStyle w:val="Heading2"/>
       </w:pPr>
-      <w:bookmarkStart w:id="35" w:name="parallel-curves"/>
-      <w:bookmarkEnd w:id="35"/>
+      <w:bookmarkStart w:id="36" w:name="parallel-curves"/>
+      <w:bookmarkEnd w:id="36"/>
       <w:r>
         <w:t xml:space="preserve">Parallel curves</w:t>
       </w:r>
@@ -7707,7 +7742,7 @@
                     </pic:cNvPicPr>
                   </pic:nvPicPr>
                   <pic:blipFill>
-                    <a:blip r:embed="rId36"/>
+                    <a:blip r:embed="rId37"/>
                     <a:stretch>
                       <a:fillRect/>
                     </a:stretch>
@@ -7767,8 +7802,8 @@
       <w:pPr>
         <w:pStyle w:val="Heading2"/>
       </w:pPr>
-      <w:bookmarkStart w:id="37" w:name="蛇の回転錯視"/>
-      <w:bookmarkEnd w:id="37"/>
+      <w:bookmarkStart w:id="38" w:name="蛇の回転錯視"/>
+      <w:bookmarkEnd w:id="38"/>
       <w:r>
         <w:t xml:space="preserve">蛇の回転錯視</w:t>
       </w:r>
@@ -10572,7 +10607,7 @@
                     </pic:cNvPicPr>
                   </pic:nvPicPr>
                   <pic:blipFill>
-                    <a:blip r:embed="rId38"/>
+                    <a:blip r:embed="rId39"/>
                     <a:stretch>
                       <a:fillRect/>
                     </a:stretch>
@@ -10644,8 +10679,8 @@
       <w:pPr>
         <w:pStyle w:val="Heading2"/>
       </w:pPr>
-      <w:bookmarkStart w:id="39" w:name="references"/>
-      <w:bookmarkEnd w:id="39"/>
+      <w:bookmarkStart w:id="40" w:name="references"/>
+      <w:bookmarkEnd w:id="40"/>
       <w:r>
         <w:t xml:space="preserve">References</w:t>
       </w:r>
@@ -10657,7 +10692,7 @@
       <w:r>
         <w:t xml:space="preserve"> </w:t>
       </w:r>
-      <w:hyperlink r:id="rId40">
+      <w:hyperlink r:id="rId41">
         <w:r>
           <w:rPr>
             <w:rStyle w:val="Link"/>
@@ -10669,9 +10704,12 @@
         <w:t xml:space="preserve"> </w:t>
       </w:r>
       <w:r>
-        <w:t xml:space="preserve">which itself is based on ´</w:t>
-      </w:r>
-      <w:hyperlink r:id="rId41">
+        <w:t xml:space="preserve">which itself is based on</w:t>
+      </w:r>
+      <w:r>
+        <w:t xml:space="preserve"> </w:t>
+      </w:r>
+      <w:hyperlink r:id="rId42">
         <w:r>
           <w:rPr>
             <w:rStyle w:val="Link"/>
@@ -10680,15 +10718,12 @@
         </w:r>
       </w:hyperlink>
       <w:r>
-        <w:t xml:space="preserve"> </w:t>
-      </w:r>
-      <w:r>
-        <w:t xml:space="preserve">code at</w:t>
-      </w:r>
-      <w:r>
-        <w:t xml:space="preserve"> </w:t>
-      </w:r>
-      <w:hyperlink r:id="rId42">
+        <w:t xml:space="preserve">'s code at</w:t>
+      </w:r>
+      <w:r>
+        <w:t xml:space="preserve"> </w:t>
+      </w:r>
+      <w:hyperlink r:id="rId43">
         <w:r>
           <w:rPr>
             <w:rStyle w:val="Link"/>
@@ -10704,8 +10739,8 @@
       <w:pPr>
         <w:pStyle w:val="Heading2"/>
       </w:pPr>
-      <w:bookmarkStart w:id="43" w:name="reproducibility"/>
-      <w:bookmarkEnd w:id="43"/>
+      <w:bookmarkStart w:id="44" w:name="reproducibility"/>
+      <w:bookmarkEnd w:id="44"/>
       <w:r>
         <w:t xml:space="preserve">Reproducibility</w:t>
       </w:r>
@@ -10889,7 +10924,7 @@
     </w:lvl>
   </w:abstractNum>
   <w:abstractNum w:abstractNumId="990">
-    <w:nsid w:val="7c017b3c"/>
+    <w:nsid w:val="3beef9cf"/>
     <w:multiLevelType w:val="multilevel"/>
     <w:lvl w:ilvl="0">
       <w:numFmt w:val="bullet"/>
@@ -10970,7 +11005,7 @@
     </w:lvl>
   </w:abstractNum>
   <w:abstractNum w:abstractNumId="991">
-    <w:nsid w:val="422842f6"/>
+    <w:nsid w:val="66349c76"/>
     <w:multiLevelType w:val="multilevel"/>
     <w:lvl w:ilvl="0">
       <w:numFmt w:val="bullet"/>

</xml_diff>